<commit_message>
Add Dylans time to Sprint 2 plan
</commit_message>
<xml_diff>
--- a/Documentation/Sprint Planning/LIVING-DOCXs/Sprint_Planning_Doc_S2.docx
+++ b/Documentation/Sprint Planning/LIVING-DOCXs/Sprint_Planning_Doc_S2.docx
@@ -482,13 +482,7 @@
                               </w:numPr>
                             </w:pPr>
                             <w:r>
-                              <w:t>Code the database table to store repo info (</w:t>
-                            </w:r>
-                            <w:r>
-                              <w:t>5</w:t>
-                            </w:r>
-                            <w:r>
-                              <w:t xml:space="preserve"> p-h)</w:t>
+                              <w:t>Code the database table to store repo info (5 p-h)</w:t>
                             </w:r>
                           </w:p>
                           <w:p>
@@ -500,13 +494,7 @@
                               </w:numPr>
                             </w:pPr>
                             <w:r>
-                              <w:t>Code repo domain object (</w:t>
-                            </w:r>
-                            <w:r>
-                              <w:t>5</w:t>
-                            </w:r>
-                            <w:r>
-                              <w:t xml:space="preserve"> p-h)</w:t>
+                              <w:t>Code repo domain object (5 p-h)</w:t>
                             </w:r>
                           </w:p>
                           <w:p>
@@ -530,13 +518,7 @@
                               </w:numPr>
                             </w:pPr>
                             <w:r>
-                              <w:t>Code repo entry UI (</w:t>
-                            </w:r>
-                            <w:r>
-                              <w:t>5</w:t>
-                            </w:r>
-                            <w:r>
-                              <w:t xml:space="preserve"> p-h)</w:t>
+                              <w:t>Code repo entry UI (5 p-h)</w:t>
                             </w:r>
                           </w:p>
                           <w:p>
@@ -548,13 +530,7 @@
                               </w:numPr>
                             </w:pPr>
                             <w:r>
-                              <w:t>Code test cases (</w:t>
-                            </w:r>
-                            <w:r>
-                              <w:t>2</w:t>
-                            </w:r>
-                            <w:r>
-                              <w:t xml:space="preserve"> p-h)</w:t>
+                              <w:t>Code test cases (2 p-h)</w:t>
                             </w:r>
                           </w:p>
                         </w:txbxContent>
@@ -1453,15 +1429,15 @@
         <w:tblLook w:val="04A0" w:firstRow="1" w:lastRow="0" w:firstColumn="1" w:lastColumn="0" w:noHBand="0" w:noVBand="1"/>
       </w:tblPr>
       <w:tblGrid>
-        <w:gridCol w:w="2574"/>
-        <w:gridCol w:w="866"/>
+        <w:gridCol w:w="2446"/>
+        <w:gridCol w:w="887"/>
         <w:gridCol w:w="646"/>
-        <w:gridCol w:w="866"/>
-        <w:gridCol w:w="948"/>
-        <w:gridCol w:w="776"/>
-        <w:gridCol w:w="802"/>
-        <w:gridCol w:w="825"/>
-        <w:gridCol w:w="1441"/>
+        <w:gridCol w:w="886"/>
+        <w:gridCol w:w="969"/>
+        <w:gridCol w:w="788"/>
+        <w:gridCol w:w="816"/>
+        <w:gridCol w:w="842"/>
+        <w:gridCol w:w="1464"/>
       </w:tblGrid>
       <w:tr>
         <w:trPr>
@@ -2266,25 +2242,37 @@
           <w:tcPr>
             <w:tcW w:w="0" w:type="auto"/>
           </w:tcPr>
-          <w:p/>
-        </w:tc>
-        <w:tc>
-          <w:tcPr>
-            <w:tcW w:w="0" w:type="auto"/>
-          </w:tcPr>
-          <w:p/>
-        </w:tc>
-        <w:tc>
-          <w:tcPr>
-            <w:tcW w:w="0" w:type="auto"/>
-          </w:tcPr>
-          <w:p/>
-        </w:tc>
-        <w:tc>
-          <w:tcPr>
-            <w:tcW w:w="0" w:type="auto"/>
-          </w:tcPr>
-          <w:p/>
+          <w:p>
+            <w:r>
+              <w:t>1</w:t>
+            </w:r>
+          </w:p>
+        </w:tc>
+        <w:tc>
+          <w:tcPr>
+            <w:tcW w:w="0" w:type="auto"/>
+          </w:tcPr>
+          <w:p/>
+        </w:tc>
+        <w:tc>
+          <w:tcPr>
+            <w:tcW w:w="0" w:type="auto"/>
+          </w:tcPr>
+          <w:p>
+            <w:r>
+              <w:t>2</w:t>
+            </w:r>
+          </w:p>
+        </w:tc>
+        <w:tc>
+          <w:tcPr>
+            <w:tcW w:w="0" w:type="auto"/>
+          </w:tcPr>
+          <w:p>
+            <w:r>
+              <w:t>2</w:t>
+            </w:r>
+          </w:p>
         </w:tc>
         <w:tc>
           <w:tcPr>
@@ -2928,10 +2916,7 @@
     <w:p/>
     <w:p/>
     <w:p/>
-    <w:p>
-      <w:bookmarkStart w:id="0" w:name="_GoBack"/>
-      <w:bookmarkEnd w:id="0"/>
-    </w:p>
+    <w:p/>
     <w:p/>
     <w:p/>
     <w:p/>
@@ -2955,15 +2940,15 @@
         <w:tblLook w:val="04A0" w:firstRow="1" w:lastRow="0" w:firstColumn="1" w:lastColumn="0" w:noHBand="0" w:noVBand="1"/>
       </w:tblPr>
       <w:tblGrid>
-        <w:gridCol w:w="2574"/>
-        <w:gridCol w:w="866"/>
+        <w:gridCol w:w="2446"/>
+        <w:gridCol w:w="887"/>
         <w:gridCol w:w="646"/>
-        <w:gridCol w:w="866"/>
-        <w:gridCol w:w="948"/>
-        <w:gridCol w:w="776"/>
-        <w:gridCol w:w="802"/>
-        <w:gridCol w:w="825"/>
-        <w:gridCol w:w="1441"/>
+        <w:gridCol w:w="886"/>
+        <w:gridCol w:w="969"/>
+        <w:gridCol w:w="788"/>
+        <w:gridCol w:w="816"/>
+        <w:gridCol w:w="842"/>
+        <w:gridCol w:w="1464"/>
       </w:tblGrid>
       <w:tr>
         <w:trPr>
@@ -4033,7 +4018,7 @@
           </w:tcPr>
           <w:p>
             <w:r>
-              <w:t>.5</w:t>
+              <w:t>1</w:t>
             </w:r>
           </w:p>
         </w:tc>
@@ -4094,13 +4079,21 @@
           <w:tcPr>
             <w:tcW w:w="0" w:type="auto"/>
           </w:tcPr>
-          <w:p/>
-        </w:tc>
-        <w:tc>
-          <w:tcPr>
-            <w:tcW w:w="0" w:type="auto"/>
-          </w:tcPr>
-          <w:p/>
+          <w:p>
+            <w:r>
+              <w:t>.5</w:t>
+            </w:r>
+          </w:p>
+        </w:tc>
+        <w:tc>
+          <w:tcPr>
+            <w:tcW w:w="0" w:type="auto"/>
+          </w:tcPr>
+          <w:p>
+            <w:r>
+              <w:t>.5</w:t>
+            </w:r>
+          </w:p>
         </w:tc>
         <w:tc>
           <w:tcPr>
@@ -4186,7 +4179,7 @@
           </w:tcPr>
           <w:p>
             <w:r>
-              <w:t>.5</w:t>
+              <w:t>1</w:t>
             </w:r>
           </w:p>
         </w:tc>
@@ -4247,13 +4240,21 @@
           <w:tcPr>
             <w:tcW w:w="0" w:type="auto"/>
           </w:tcPr>
-          <w:p/>
-        </w:tc>
-        <w:tc>
-          <w:tcPr>
-            <w:tcW w:w="0" w:type="auto"/>
-          </w:tcPr>
-          <w:p/>
+          <w:p>
+            <w:r>
+              <w:t>.5</w:t>
+            </w:r>
+          </w:p>
+        </w:tc>
+        <w:tc>
+          <w:tcPr>
+            <w:tcW w:w="0" w:type="auto"/>
+          </w:tcPr>
+          <w:p>
+            <w:r>
+              <w:t>.5</w:t>
+            </w:r>
+          </w:p>
         </w:tc>
         <w:tc>
           <w:tcPr>
@@ -4462,7 +4463,15 @@
           </w:tcPr>
           <w:p>
             <w:r>
-              <w:t>28 p-h</w:t>
+              <w:t>2</w:t>
+            </w:r>
+            <w:r>
+              <w:t>9</w:t>
+            </w:r>
+            <w:bookmarkStart w:id="0" w:name="_GoBack"/>
+            <w:bookmarkEnd w:id="0"/>
+            <w:r>
+              <w:t xml:space="preserve"> p-h</w:t>
             </w:r>
           </w:p>
         </w:tc>

</xml_diff>

<commit_message>
added research hours and adjusted code hours
</commit_message>
<xml_diff>
--- a/Documentation/Sprint Planning/LIVING-DOCXs/Sprint_Planning_Doc_S2.docx
+++ b/Documentation/Sprint Planning/LIVING-DOCXs/Sprint_Planning_Doc_S2.docx
@@ -886,7 +886,7 @@
           </mc:Choice>
           <mc:Fallback>
             <w:pict>
-              <v:shapetype w14:anchorId="59B2A43C" id="_x0000_t13" coordsize="21600,21600" o:spt="13" adj="16200,5400" path="m@0,l@0@1,0@1,0@2@0@2@0,21600,21600,10800xe">
+              <v:shapetype w14:anchorId="122CED6C" id="_x0000_t13" coordsize="21600,21600" o:spt="13" adj="16200,5400" path="m@0,l@0@1,0@1,0@2@0@2@0,21600,21600,10800xe">
                 <v:stroke joinstyle="miter"/>
                 <v:formulas>
                   <v:f eqn="val #0"/>
@@ -1350,7 +1350,7 @@
           </mc:Choice>
           <mc:Fallback>
             <w:pict>
-              <v:shape w14:anchorId="39DF9B3A" id="Right Arrow 4" o:spid="_x0000_s1026" type="#_x0000_t13" style="position:absolute;margin-left:156.75pt;margin-top:87pt;width:38.25pt;height:18pt;z-index:251663360;visibility:visible;mso-wrap-style:square;mso-wrap-distance-left:9pt;mso-wrap-distance-top:0;mso-wrap-distance-right:9pt;mso-wrap-distance-bottom:0;mso-position-horizontal:absolute;mso-position-horizontal-relative:text;mso-position-vertical:absolute;mso-position-vertical-relative:text;v-text-anchor:middle" o:gfxdata="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" adj="16518" fillcolor="black [3200]" strokecolor="black [1600]" strokeweight="1pt"/>
+              <v:shape w14:anchorId="46FFD4E3" id="Right Arrow 4" o:spid="_x0000_s1026" type="#_x0000_t13" style="position:absolute;margin-left:156.75pt;margin-top:87pt;width:38.25pt;height:18pt;z-index:251663360;visibility:visible;mso-wrap-style:square;mso-wrap-distance-left:9pt;mso-wrap-distance-top:0;mso-wrap-distance-right:9pt;mso-wrap-distance-bottom:0;mso-position-horizontal:absolute;mso-position-horizontal-relative:text;mso-position-vertical:absolute;mso-position-vertical-relative:text;v-text-anchor:middle" o:gfxdata="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" adj="16518" fillcolor="black [3200]" strokecolor="black [1600]" strokeweight="1pt"/>
             </w:pict>
           </mc:Fallback>
         </mc:AlternateContent>
@@ -1703,7 +1703,19 @@
                               <w:rPr>
                                 <w:b/>
                               </w:rPr>
-                              <w:t>: Research the MEAN tack</w:t>
+                              <w:t xml:space="preserve">: Research the MEAN </w:t>
+                            </w:r>
+                            <w:r>
+                              <w:rPr>
+                                <w:b/>
+                              </w:rPr>
+                              <w:t>s</w:t>
+                            </w:r>
+                            <w:r>
+                              <w:rPr>
+                                <w:b/>
+                              </w:rPr>
+                              <w:t>tack</w:t>
                             </w:r>
                           </w:p>
                         </w:txbxContent>
@@ -1736,7 +1748,19 @@
                         <w:rPr>
                           <w:b/>
                         </w:rPr>
-                        <w:t>: Research the MEAN tack</w:t>
+                        <w:t xml:space="preserve">: Research the MEAN </w:t>
+                      </w:r>
+                      <w:r>
+                        <w:rPr>
+                          <w:b/>
+                        </w:rPr>
+                        <w:t>s</w:t>
+                      </w:r>
+                      <w:r>
+                        <w:rPr>
+                          <w:b/>
+                        </w:rPr>
+                        <w:t>tack</w:t>
                       </w:r>
                     </w:p>
                   </w:txbxContent>
@@ -1810,7 +1834,7 @@
           </mc:Choice>
           <mc:Fallback>
             <w:pict>
-              <v:shape w14:anchorId="6FD7E70B" id="Right Arrow 8" o:spid="_x0000_s1026" type="#_x0000_t13" style="position:absolute;margin-left:156.75pt;margin-top:87pt;width:38.25pt;height:18pt;z-index:251669504;visibility:visible;mso-wrap-style:square;mso-wrap-distance-left:9pt;mso-wrap-distance-top:0;mso-wrap-distance-right:9pt;mso-wrap-distance-bottom:0;mso-position-horizontal:absolute;mso-position-horizontal-relative:text;mso-position-vertical:absolute;mso-position-vertical-relative:text;v-text-anchor:middle" o:gfxdata="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" adj="16518" fillcolor="black [3200]" strokecolor="black [1600]" strokeweight="1pt"/>
+              <v:shape w14:anchorId="78B04CC6" id="Right Arrow 8" o:spid="_x0000_s1026" type="#_x0000_t13" style="position:absolute;margin-left:156.75pt;margin-top:87pt;width:38.25pt;height:18pt;z-index:251669504;visibility:visible;mso-wrap-style:square;mso-wrap-distance-left:9pt;mso-wrap-distance-top:0;mso-wrap-distance-right:9pt;mso-wrap-distance-bottom:0;mso-position-horizontal:absolute;mso-position-horizontal-relative:text;mso-position-vertical:absolute;mso-position-vertical-relative:text;v-text-anchor:middle" o:gfxdata="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" adj="16518" fillcolor="black [3200]" strokecolor="black [1600]" strokeweight="1pt"/>
             </w:pict>
           </mc:Fallback>
         </mc:AlternateContent>
@@ -3315,7 +3339,11 @@
           <w:tcPr>
             <w:tcW w:w="1327" w:type="dxa"/>
           </w:tcPr>
-          <w:p/>
+          <w:p>
+            <w:r>
+              <w:t>.5</w:t>
+            </w:r>
+          </w:p>
         </w:tc>
       </w:tr>
       <w:tr>
@@ -3496,7 +3524,11 @@
           <w:tcPr>
             <w:tcW w:w="1327" w:type="dxa"/>
           </w:tcPr>
-          <w:p/>
+          <w:p>
+            <w:r>
+              <w:t>.5</w:t>
+            </w:r>
+          </w:p>
         </w:tc>
       </w:tr>
       <w:tr>
@@ -3884,7 +3916,19 @@
               <w:rPr>
                 <w:b/>
               </w:rPr>
-              <w:t>Research Agular UI components</w:t>
+              <w:t>Research A</w:t>
+            </w:r>
+            <w:r>
+              <w:rPr>
+                <w:b/>
+              </w:rPr>
+              <w:t>n</w:t>
+            </w:r>
+            <w:r>
+              <w:rPr>
+                <w:b/>
+              </w:rPr>
+              <w:t>gular UI components</w:t>
             </w:r>
           </w:p>
         </w:tc>
@@ -3991,7 +4035,7 @@
           </w:tcPr>
           <w:p>
             <w:r>
-              <w:t>0</w:t>
+              <w:t>2</w:t>
             </w:r>
           </w:p>
         </w:tc>
@@ -4011,7 +4055,7 @@
           </w:tcPr>
           <w:p>
             <w:r>
-              <w:t>0</w:t>
+              <w:t>3</w:t>
             </w:r>
           </w:p>
         </w:tc>
@@ -5230,7 +5274,7 @@
           </w:tcPr>
           <w:p>
             <w:r>
-              <w:t>0</w:t>
+              <w:t>2</w:t>
             </w:r>
           </w:p>
         </w:tc>
@@ -5240,17 +5284,17 @@
           </w:tcPr>
           <w:p>
             <w:r>
-              <w:t>0</w:t>
-            </w:r>
-          </w:p>
-        </w:tc>
-        <w:tc>
-          <w:tcPr>
-            <w:tcW w:w="0" w:type="auto"/>
-          </w:tcPr>
-          <w:p>
-            <w:r>
-              <w:t>0</w:t>
+              <w:t>2</w:t>
+            </w:r>
+          </w:p>
+        </w:tc>
+        <w:tc>
+          <w:tcPr>
+            <w:tcW w:w="0" w:type="auto"/>
+          </w:tcPr>
+          <w:p>
+            <w:r>
+              <w:t>1</w:t>
             </w:r>
           </w:p>
         </w:tc>
@@ -5630,17 +5674,17 @@
           </w:tcPr>
           <w:p>
             <w:r>
-              <w:t>.5</w:t>
-            </w:r>
-          </w:p>
-        </w:tc>
-        <w:tc>
-          <w:tcPr>
-            <w:tcW w:w="0" w:type="auto"/>
-          </w:tcPr>
-          <w:p>
-            <w:r>
-              <w:t>.5</w:t>
+              <w:t>0</w:t>
+            </w:r>
+          </w:p>
+        </w:tc>
+        <w:tc>
+          <w:tcPr>
+            <w:tcW w:w="0" w:type="auto"/>
+          </w:tcPr>
+          <w:p>
+            <w:r>
+              <w:t>1</w:t>
             </w:r>
           </w:p>
         </w:tc>
@@ -5811,27 +5855,27 @@
           </w:tcPr>
           <w:p>
             <w:r>
-              <w:t>.5</w:t>
-            </w:r>
-          </w:p>
-        </w:tc>
-        <w:tc>
-          <w:tcPr>
-            <w:tcW w:w="0" w:type="auto"/>
-          </w:tcPr>
-          <w:p>
-            <w:r>
-              <w:t>.5</w:t>
-            </w:r>
-          </w:p>
-        </w:tc>
-        <w:tc>
-          <w:tcPr>
-            <w:tcW w:w="0" w:type="auto"/>
-          </w:tcPr>
-          <w:p>
-            <w:r>
-              <w:t>0</w:t>
+              <w:t>0</w:t>
+            </w:r>
+          </w:p>
+        </w:tc>
+        <w:tc>
+          <w:tcPr>
+            <w:tcW w:w="0" w:type="auto"/>
+          </w:tcPr>
+          <w:p>
+            <w:r>
+              <w:t>0</w:t>
+            </w:r>
+          </w:p>
+        </w:tc>
+        <w:tc>
+          <w:tcPr>
+            <w:tcW w:w="0" w:type="auto"/>
+          </w:tcPr>
+          <w:p>
+            <w:r>
+              <w:t>1</w:t>
             </w:r>
           </w:p>
         </w:tc>
@@ -6227,7 +6271,19 @@
               <w:rPr>
                 <w:b/>
               </w:rPr>
-              <w:t>Research Agular UI components</w:t>
+              <w:t>Research A</w:t>
+            </w:r>
+            <w:r>
+              <w:rPr>
+                <w:b/>
+              </w:rPr>
+              <w:t>n</w:t>
+            </w:r>
+            <w:r>
+              <w:rPr>
+                <w:b/>
+              </w:rPr>
+              <w:t>gular UI components</w:t>
             </w:r>
           </w:p>
         </w:tc>
@@ -6386,6 +6442,8 @@
             <w:r>
               <w:t>5</w:t>
             </w:r>
+            <w:bookmarkStart w:id="0" w:name="_GoBack"/>
+            <w:bookmarkEnd w:id="0"/>
           </w:p>
         </w:tc>
       </w:tr>
@@ -6497,8 +6555,6 @@
             <w:r>
               <w:t>1</w:t>
             </w:r>
-            <w:bookmarkStart w:id="0" w:name="_GoBack"/>
-            <w:bookmarkEnd w:id="0"/>
           </w:p>
         </w:tc>
         <w:tc>
@@ -6689,7 +6745,7 @@
           <w:rPr>
             <w:noProof/>
           </w:rPr>
-          <w:t>4</w:t>
+          <w:t>2</w:t>
         </w:r>
         <w:r>
           <w:rPr>

</xml_diff>

<commit_message>
added my est time
</commit_message>
<xml_diff>
--- a/Documentation/Sprint Planning/LIVING-DOCXs/Sprint_Planning_Doc_S2.docx
+++ b/Documentation/Sprint Planning/LIVING-DOCXs/Sprint_Planning_Doc_S2.docx
@@ -886,7 +886,7 @@
           </mc:Choice>
           <mc:Fallback>
             <w:pict>
-              <v:shapetype w14:anchorId="122CED6C" id="_x0000_t13" coordsize="21600,21600" o:spt="13" adj="16200,5400" path="m@0,l@0@1,0@1,0@2@0@2@0,21600,21600,10800xe">
+              <v:shapetype w14:anchorId="13423DE8" id="_x0000_t13" coordsize="21600,21600" o:spt="13" adj="16200,5400" path="m@0,l@0@1,0@1,0@2@0@2@0,21600,21600,10800xe">
                 <v:stroke joinstyle="miter"/>
                 <v:formulas>
                   <v:f eqn="val #0"/>
@@ -1350,7 +1350,7 @@
           </mc:Choice>
           <mc:Fallback>
             <w:pict>
-              <v:shape w14:anchorId="46FFD4E3" id="Right Arrow 4" o:spid="_x0000_s1026" type="#_x0000_t13" style="position:absolute;margin-left:156.75pt;margin-top:87pt;width:38.25pt;height:18pt;z-index:251663360;visibility:visible;mso-wrap-style:square;mso-wrap-distance-left:9pt;mso-wrap-distance-top:0;mso-wrap-distance-right:9pt;mso-wrap-distance-bottom:0;mso-position-horizontal:absolute;mso-position-horizontal-relative:text;mso-position-vertical:absolute;mso-position-vertical-relative:text;v-text-anchor:middle" o:gfxdata="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" adj="16518" fillcolor="black [3200]" strokecolor="black [1600]" strokeweight="1pt"/>
+              <v:shape w14:anchorId="3A257949" id="Right Arrow 4" o:spid="_x0000_s1026" type="#_x0000_t13" style="position:absolute;margin-left:156.75pt;margin-top:87pt;width:38.25pt;height:18pt;z-index:251663360;visibility:visible;mso-wrap-style:square;mso-wrap-distance-left:9pt;mso-wrap-distance-top:0;mso-wrap-distance-right:9pt;mso-wrap-distance-bottom:0;mso-position-horizontal:absolute;mso-position-horizontal-relative:text;mso-position-vertical:absolute;mso-position-vertical-relative:text;v-text-anchor:middle" o:gfxdata="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" adj="16518" fillcolor="black [3200]" strokecolor="black [1600]" strokeweight="1pt"/>
             </w:pict>
           </mc:Fallback>
         </mc:AlternateContent>
@@ -1834,7 +1834,7 @@
           </mc:Choice>
           <mc:Fallback>
             <w:pict>
-              <v:shape w14:anchorId="78B04CC6" id="Right Arrow 8" o:spid="_x0000_s1026" type="#_x0000_t13" style="position:absolute;margin-left:156.75pt;margin-top:87pt;width:38.25pt;height:18pt;z-index:251669504;visibility:visible;mso-wrap-style:square;mso-wrap-distance-left:9pt;mso-wrap-distance-top:0;mso-wrap-distance-right:9pt;mso-wrap-distance-bottom:0;mso-position-horizontal:absolute;mso-position-horizontal-relative:text;mso-position-vertical:absolute;mso-position-vertical-relative:text;v-text-anchor:middle" o:gfxdata="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" adj="16518" fillcolor="black [3200]" strokecolor="black [1600]" strokeweight="1pt"/>
+              <v:shape w14:anchorId="6F81F059" id="Right Arrow 8" o:spid="_x0000_s1026" type="#_x0000_t13" style="position:absolute;margin-left:156.75pt;margin-top:87pt;width:38.25pt;height:18pt;z-index:251669504;visibility:visible;mso-wrap-style:square;mso-wrap-distance-left:9pt;mso-wrap-distance-top:0;mso-wrap-distance-right:9pt;mso-wrap-distance-bottom:0;mso-position-horizontal:absolute;mso-position-horizontal-relative:text;mso-position-vertical:absolute;mso-position-vertical-relative:text;v-text-anchor:middle" o:gfxdata="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" adj="16518" fillcolor="black [3200]" strokecolor="black [1600]" strokeweight="1pt"/>
             </w:pict>
           </mc:Fallback>
         </mc:AlternateContent>
@@ -3852,7 +3852,7 @@
           </w:tcPr>
           <w:p>
             <w:r>
-              <w:t>0</w:t>
+              <w:t>1</w:t>
             </w:r>
           </w:p>
         </w:tc>
@@ -3862,7 +3862,7 @@
           </w:tcPr>
           <w:p>
             <w:r>
-              <w:t>0</w:t>
+              <w:t>2</w:t>
             </w:r>
           </w:p>
         </w:tc>
@@ -3872,8 +3872,10 @@
           </w:tcPr>
           <w:p>
             <w:r>
-              <w:t>0</w:t>
-            </w:r>
+              <w:t>2</w:t>
+            </w:r>
+            <w:bookmarkStart w:id="0" w:name="_GoBack"/>
+            <w:bookmarkEnd w:id="0"/>
           </w:p>
         </w:tc>
         <w:tc>
@@ -6442,8 +6444,6 @@
             <w:r>
               <w:t>5</w:t>
             </w:r>
-            <w:bookmarkStart w:id="0" w:name="_GoBack"/>
-            <w:bookmarkEnd w:id="0"/>
           </w:p>
         </w:tc>
       </w:tr>

</xml_diff>